<commit_message>
Update tests with return message.
</commit_message>
<xml_diff>
--- a/Project Plan.docx
+++ b/Project Plan.docx
@@ -1760,8 +1760,9 @@
           <w:sz w:val="22"/>
           <w:szCs w:val="22"/>
         </w:rPr>
-        <w:t>Marcel Boelaars</w:t>
-      </w:r>
+        <w:t xml:space="preserve">Marcel </w:t>
+      </w:r>
+      <w:proofErr w:type="spellStart"/>
       <w:r>
         <w:rPr>
           <w:rFonts w:eastAsia="Lato" w:cs="Lato"/>
@@ -1769,7 +1770,37 @@
           <w:sz w:val="22"/>
           <w:szCs w:val="22"/>
         </w:rPr>
-        <w:t>, who are teachers at Fontis University of Applied Sciences.</w:t>
+        <w:t>Boelaars</w:t>
+      </w:r>
+      <w:proofErr w:type="spellEnd"/>
+      <w:r>
+        <w:rPr>
+          <w:rFonts w:eastAsia="Lato" w:cs="Lato"/>
+          <w:color w:val="000000" w:themeColor="text1"/>
+          <w:sz w:val="22"/>
+          <w:szCs w:val="22"/>
+        </w:rPr>
+        <w:t xml:space="preserve">, who are teachers at </w:t>
+      </w:r>
+      <w:proofErr w:type="spellStart"/>
+      <w:r>
+        <w:rPr>
+          <w:rFonts w:eastAsia="Lato" w:cs="Lato"/>
+          <w:color w:val="000000" w:themeColor="text1"/>
+          <w:sz w:val="22"/>
+          <w:szCs w:val="22"/>
+        </w:rPr>
+        <w:t>Fontis</w:t>
+      </w:r>
+      <w:proofErr w:type="spellEnd"/>
+      <w:r>
+        <w:rPr>
+          <w:rFonts w:eastAsia="Lato" w:cs="Lato"/>
+          <w:color w:val="000000" w:themeColor="text1"/>
+          <w:sz w:val="22"/>
+          <w:szCs w:val="22"/>
+        </w:rPr>
+        <w:t xml:space="preserve"> University of Applied Sciences.</w:t>
       </w:r>
     </w:p>
     <w:p>
@@ -1914,8 +1945,19 @@
           <w:sz w:val="22"/>
           <w:szCs w:val="22"/>
         </w:rPr>
-        <w:t>Marcel Boelaars</w:t>
-      </w:r>
+        <w:t xml:space="preserve">Marcel </w:t>
+      </w:r>
+      <w:proofErr w:type="spellStart"/>
+      <w:r>
+        <w:rPr>
+          <w:rFonts w:eastAsia="Lato" w:cs="Lato"/>
+          <w:color w:val="000000" w:themeColor="text1"/>
+          <w:sz w:val="22"/>
+          <w:szCs w:val="22"/>
+        </w:rPr>
+        <w:t>Boelaars</w:t>
+      </w:r>
+      <w:proofErr w:type="spellEnd"/>
     </w:p>
     <w:p>
       <w:pPr>
@@ -2136,7 +2178,15 @@
       </w:pPr>
       <w:bookmarkStart w:id="8" w:name="_Toc1862653878"/>
       <w:r>
-        <w:t xml:space="preserve">The current landscape of fitness and diet websites is highly competitive, with numerous platforms offering users access to workout and nutrition plans. However, many of these platforms provide generic, one-size-fits-all solutions that fail to address individual needs. Modern trends are shifting toward personalized, data-driven plans that cater to specific user goals, body types, and preferences. Users now expect more interactive tools that offer adjusted workout routines and diet recommendations based on factors like their fitness level, goals, and nutritional requirements, enhancing both effectiveness and engagement. </w:t>
+        <w:t xml:space="preserve">The current landscape of fitness and diet websites is highly competitive, with numerous platforms offering users access to </w:t>
+      </w:r>
+      <w:proofErr w:type="spellStart"/>
+      <w:r>
+        <w:t>workout</w:t>
+      </w:r>
+      <w:proofErr w:type="spellEnd"/>
+      <w:r>
+        <w:t xml:space="preserve"> and nutrition plans. However, many of these platforms provide generic, one-size-fits-all solutions that fail to address individual needs. Modern trends are shifting toward personalized, data-driven plans that cater to specific user goals, body types, and preferences. Users now expect more interactive tools that offer adjusted workout routines and diet recommendations based on factors like their fitness level, goals, and nutritional requirements, enhancing both effectiveness and engagement. </w:t>
       </w:r>
     </w:p>
     <w:p>
@@ -2684,7 +2734,15 @@
         </w:numPr>
       </w:pPr>
       <w:r>
-        <w:t>Integration Testing: This level will verify that the various components of the system (user profiles, workout plans, diet plans, and progress tracking) integrate seamlessly with the back-end, database, and third-party APIs.</w:t>
+        <w:t xml:space="preserve">Integration Testing: This level will verify that the various components of the system (user profiles, workout plans, diet plans, and progress tracking) integrate seamlessly with the </w:t>
+      </w:r>
+      <w:proofErr w:type="gramStart"/>
+      <w:r>
+        <w:t>back-end</w:t>
+      </w:r>
+      <w:proofErr w:type="gramEnd"/>
+      <w:r>
+        <w:t>, database, and third-party APIs.</w:t>
       </w:r>
     </w:p>
     <w:p>
@@ -2708,7 +2766,15 @@
         </w:numPr>
       </w:pPr>
       <w:r>
-        <w:t>System Testing: The entire system will be tested as a whole to ensure the platform delivers a smooth experience from account creation to plan generation and tracking.</w:t>
+        <w:t xml:space="preserve">System Testing: The entire system will be tested </w:t>
+      </w:r>
+      <w:proofErr w:type="gramStart"/>
+      <w:r>
+        <w:t>as a whole to</w:t>
+      </w:r>
+      <w:proofErr w:type="gramEnd"/>
+      <w:r>
+        <w:t xml:space="preserve"> ensure the platform delivers a smooth experience from account creation to plan generation and tracking.</w:t>
       </w:r>
     </w:p>
     <w:p>
@@ -2757,7 +2823,15 @@
       </w:pPr>
       <w:r>
         <w:lastRenderedPageBreak/>
-        <w:t>Code Quality and Security Testing: Use tools like Sonarqube to check for code vulnerabilities, maintainability, and code quality issues such as logic flaws, security risks, and performance bottlenecks.</w:t>
+        <w:t xml:space="preserve">Code Quality and Security Testing: Use tools like </w:t>
+      </w:r>
+      <w:proofErr w:type="spellStart"/>
+      <w:r>
+        <w:t>Sonarqube</w:t>
+      </w:r>
+      <w:proofErr w:type="spellEnd"/>
+      <w:r>
+        <w:t xml:space="preserve"> to check for code vulnerabilities, maintainability, and code quality issues such as logic flaws, security risks, and performance bottlenecks.</w:t>
       </w:r>
     </w:p>
     <w:p>
@@ -3242,7 +3316,27 @@
                 <w:sz w:val="20"/>
                 <w:szCs w:val="20"/>
               </w:rPr>
-              <w:t>If I get sick it won't be a problem as I am organized and will easily be able to make a plan to follow to achieve my goals.</w:t>
+              <w:t xml:space="preserve">If I get sick it won't be a problem as I am organized and will easily be able to </w:t>
+            </w:r>
+            <w:proofErr w:type="gramStart"/>
+            <w:r>
+              <w:rPr>
+                <w:rFonts w:eastAsia="Aptos" w:cs="Aptos"/>
+                <w:color w:val="0D0D0D" w:themeColor="text1" w:themeTint="F2"/>
+                <w:sz w:val="20"/>
+                <w:szCs w:val="20"/>
+              </w:rPr>
+              <w:t>make a plan</w:t>
+            </w:r>
+            <w:proofErr w:type="gramEnd"/>
+            <w:r>
+              <w:rPr>
+                <w:rFonts w:eastAsia="Aptos" w:cs="Aptos"/>
+                <w:color w:val="0D0D0D" w:themeColor="text1" w:themeTint="F2"/>
+                <w:sz w:val="20"/>
+                <w:szCs w:val="20"/>
+              </w:rPr>
+              <w:t xml:space="preserve"> to follow to achieve my goals.</w:t>
             </w:r>
           </w:p>
         </w:tc>
@@ -4173,9 +4267,11 @@
         </w:rPr>
         <w:t xml:space="preserve">Budget: </w:t>
       </w:r>
+      <w:proofErr w:type="gramStart"/>
       <w:r>
         <w:t>$ 0;</w:t>
       </w:r>
+      <w:proofErr w:type="gramEnd"/>
       <w:r>
         <w:rPr>
           <w:rFonts w:eastAsia="Calibri" w:cs="Calibri"/>
@@ -4212,7 +4308,21 @@
         <w:rPr>
           <w:rFonts w:eastAsia="Calibri" w:cs="Calibri"/>
         </w:rPr>
-        <w:t xml:space="preserve"> workers; </w:t>
+        <w:t xml:space="preserve"> </w:t>
+      </w:r>
+      <w:proofErr w:type="gramStart"/>
+      <w:r>
+        <w:rPr>
+          <w:rFonts w:eastAsia="Calibri" w:cs="Calibri"/>
+        </w:rPr>
+        <w:t>workers;</w:t>
+      </w:r>
+      <w:proofErr w:type="gramEnd"/>
+      <w:r>
+        <w:rPr>
+          <w:rFonts w:eastAsia="Calibri" w:cs="Calibri"/>
+        </w:rPr>
+        <w:t xml:space="preserve"> </w:t>
       </w:r>
     </w:p>
     <w:p>
@@ -4243,6 +4353,7 @@
       <w:r>
         <w:t xml:space="preserve">September </w:t>
       </w:r>
+      <w:proofErr w:type="gramStart"/>
       <w:r>
         <w:rPr>
           <w:rFonts w:eastAsia="Calibri" w:cs="Calibri"/>
@@ -4256,7 +4367,14 @@
         <w:rPr>
           <w:rFonts w:eastAsia="Calibri" w:cs="Calibri"/>
         </w:rPr>
-        <w:t xml:space="preserve">4; </w:t>
+        <w:t>4;</w:t>
+      </w:r>
+      <w:proofErr w:type="gramEnd"/>
+      <w:r>
+        <w:rPr>
+          <w:rFonts w:eastAsia="Calibri" w:cs="Calibri"/>
+        </w:rPr>
+        <w:t xml:space="preserve"> </w:t>
       </w:r>
     </w:p>
     <w:p>
@@ -4287,6 +4405,7 @@
       <w:r>
         <w:t xml:space="preserve">January </w:t>
       </w:r>
+      <w:proofErr w:type="gramStart"/>
       <w:r>
         <w:rPr>
           <w:rFonts w:eastAsia="Calibri" w:cs="Calibri"/>
@@ -4302,6 +4421,7 @@
       <w:r>
         <w:t>;</w:t>
       </w:r>
+      <w:proofErr w:type="gramEnd"/>
       <w:r>
         <w:rPr>
           <w:rFonts w:eastAsia="Calibri" w:cs="Calibri"/>
@@ -4350,8 +4470,28 @@
         <w:rPr>
           <w:rFonts w:eastAsia="Aptos" w:cs="Aptos"/>
         </w:rPr>
-        <w:t>, MSSQL;</w:t>
-      </w:r>
+        <w:t>, MSSQL</w:t>
+      </w:r>
+      <w:r>
+        <w:rPr>
+          <w:rFonts w:eastAsia="Aptos" w:cs="Aptos"/>
+        </w:rPr>
+        <w:t xml:space="preserve">, Spring </w:t>
+      </w:r>
+      <w:proofErr w:type="gramStart"/>
+      <w:r>
+        <w:rPr>
+          <w:rFonts w:eastAsia="Aptos" w:cs="Aptos"/>
+        </w:rPr>
+        <w:t>Boot</w:t>
+      </w:r>
+      <w:r>
+        <w:rPr>
+          <w:rFonts w:eastAsia="Aptos" w:cs="Aptos"/>
+        </w:rPr>
+        <w:t>;</w:t>
+      </w:r>
+      <w:proofErr w:type="gramEnd"/>
     </w:p>
     <w:bookmarkStart w:id="21" w:name="_Project_Milestones"/>
     <w:bookmarkEnd w:id="21"/>
@@ -4437,14 +4577,31 @@
           <w:bCs/>
           <w:lang w:val="bg-BG"/>
         </w:rPr>
-        <w:t xml:space="preserve"> 1: Document</w:t>
-      </w:r>
+        <w:t xml:space="preserve"> 1: </w:t>
+      </w:r>
+      <w:proofErr w:type="spellStart"/>
       <w:r>
         <w:rPr>
           <w:b/>
           <w:bCs/>
-        </w:rPr>
-        <w:t xml:space="preserve">ation </w:t>
+          <w:lang w:val="bg-BG"/>
+        </w:rPr>
+        <w:t>Document</w:t>
+      </w:r>
+      <w:r>
+        <w:rPr>
+          <w:b/>
+          <w:bCs/>
+        </w:rPr>
+        <w:t>ation</w:t>
+      </w:r>
+      <w:proofErr w:type="spellEnd"/>
+      <w:r>
+        <w:rPr>
+          <w:b/>
+          <w:bCs/>
+        </w:rPr>
+        <w:t xml:space="preserve"> </w:t>
       </w:r>
     </w:p>
     <w:p>
@@ -4458,12 +4615,42 @@
           <w:lang w:val="bg-BG"/>
         </w:rPr>
       </w:pPr>
+      <w:proofErr w:type="spellStart"/>
       <w:r>
         <w:rPr>
           <w:lang w:val="bg-BG"/>
         </w:rPr>
-        <w:t>Deliverable: Ideation Document</w:t>
-      </w:r>
+        <w:t>Deliverable</w:t>
+      </w:r>
+      <w:proofErr w:type="spellEnd"/>
+      <w:r>
+        <w:rPr>
+          <w:lang w:val="bg-BG"/>
+        </w:rPr>
+        <w:t xml:space="preserve">: </w:t>
+      </w:r>
+      <w:proofErr w:type="spellStart"/>
+      <w:r>
+        <w:rPr>
+          <w:lang w:val="bg-BG"/>
+        </w:rPr>
+        <w:t>Ideation</w:t>
+      </w:r>
+      <w:proofErr w:type="spellEnd"/>
+      <w:r>
+        <w:rPr>
+          <w:lang w:val="bg-BG"/>
+        </w:rPr>
+        <w:t xml:space="preserve"> </w:t>
+      </w:r>
+      <w:proofErr w:type="spellStart"/>
+      <w:r>
+        <w:rPr>
+          <w:lang w:val="bg-BG"/>
+        </w:rPr>
+        <w:t>Document</w:t>
+      </w:r>
+      <w:proofErr w:type="spellEnd"/>
       <w:r>
         <w:t>, Project Plan</w:t>
       </w:r>
@@ -4479,11 +4666,33 @@
           <w:lang w:val="bg-BG"/>
         </w:rPr>
       </w:pPr>
+      <w:proofErr w:type="spellStart"/>
       <w:r>
         <w:rPr>
           <w:lang w:val="bg-BG"/>
         </w:rPr>
-        <w:t xml:space="preserve">Due Date: </w:t>
+        <w:t>Due</w:t>
+      </w:r>
+      <w:proofErr w:type="spellEnd"/>
+      <w:r>
+        <w:rPr>
+          <w:lang w:val="bg-BG"/>
+        </w:rPr>
+        <w:t xml:space="preserve"> </w:t>
+      </w:r>
+      <w:proofErr w:type="spellStart"/>
+      <w:r>
+        <w:rPr>
+          <w:lang w:val="bg-BG"/>
+        </w:rPr>
+        <w:t>Date</w:t>
+      </w:r>
+      <w:proofErr w:type="spellEnd"/>
+      <w:r>
+        <w:rPr>
+          <w:lang w:val="bg-BG"/>
+        </w:rPr>
+        <w:t xml:space="preserve">: </w:t>
       </w:r>
       <w:r>
         <w:t>20 September 2024</w:t>
@@ -4551,11 +4760,19 @@
           <w:lang w:val="bg-BG"/>
         </w:rPr>
       </w:pPr>
+      <w:proofErr w:type="spellStart"/>
       <w:r>
         <w:rPr>
           <w:lang w:val="bg-BG"/>
         </w:rPr>
-        <w:t xml:space="preserve">Deliverable: </w:t>
+        <w:t>Deliverable</w:t>
+      </w:r>
+      <w:proofErr w:type="spellEnd"/>
+      <w:r>
+        <w:rPr>
+          <w:lang w:val="bg-BG"/>
+        </w:rPr>
+        <w:t xml:space="preserve">: </w:t>
       </w:r>
       <w:r>
         <w:t>Design document</w:t>
@@ -4575,11 +4792,33 @@
           <w:lang w:val="bg-BG"/>
         </w:rPr>
       </w:pPr>
+      <w:proofErr w:type="spellStart"/>
       <w:r>
         <w:rPr>
           <w:lang w:val="bg-BG"/>
         </w:rPr>
-        <w:t xml:space="preserve">Due Date: </w:t>
+        <w:t>Due</w:t>
+      </w:r>
+      <w:proofErr w:type="spellEnd"/>
+      <w:r>
+        <w:rPr>
+          <w:lang w:val="bg-BG"/>
+        </w:rPr>
+        <w:t xml:space="preserve"> </w:t>
+      </w:r>
+      <w:proofErr w:type="spellStart"/>
+      <w:r>
+        <w:rPr>
+          <w:lang w:val="bg-BG"/>
+        </w:rPr>
+        <w:t>Date</w:t>
+      </w:r>
+      <w:proofErr w:type="spellEnd"/>
+      <w:r>
+        <w:rPr>
+          <w:lang w:val="bg-BG"/>
+        </w:rPr>
+        <w:t xml:space="preserve">: </w:t>
       </w:r>
       <w:r>
         <w:t>11 October 2024</w:t>
@@ -4647,6 +4886,7 @@
           <w:lang w:val="bg-BG"/>
         </w:rPr>
       </w:pPr>
+      <w:proofErr w:type="spellStart"/>
       <w:r>
         <w:rPr>
           <w:lang w:val="bg-BG"/>
@@ -4654,6 +4894,7 @@
         <w:lastRenderedPageBreak/>
         <w:t>Deliverable</w:t>
       </w:r>
+      <w:proofErr w:type="spellEnd"/>
       <w:r>
         <w:rPr>
           <w:lang w:val="bg-BG"/>
@@ -4687,11 +4928,33 @@
           <w:lang w:val="bg-BG"/>
         </w:rPr>
       </w:pPr>
+      <w:proofErr w:type="spellStart"/>
       <w:r>
         <w:rPr>
           <w:lang w:val="bg-BG"/>
         </w:rPr>
-        <w:t xml:space="preserve">Due Date: </w:t>
+        <w:t>Due</w:t>
+      </w:r>
+      <w:proofErr w:type="spellEnd"/>
+      <w:r>
+        <w:rPr>
+          <w:lang w:val="bg-BG"/>
+        </w:rPr>
+        <w:t xml:space="preserve"> </w:t>
+      </w:r>
+      <w:proofErr w:type="spellStart"/>
+      <w:r>
+        <w:rPr>
+          <w:lang w:val="bg-BG"/>
+        </w:rPr>
+        <w:t>Date</w:t>
+      </w:r>
+      <w:proofErr w:type="spellEnd"/>
+      <w:r>
+        <w:rPr>
+          <w:lang w:val="bg-BG"/>
+        </w:rPr>
+        <w:t xml:space="preserve">: </w:t>
       </w:r>
       <w:r>
         <w:t>08</w:t>
@@ -4767,11 +5030,19 @@
           <w:lang w:val="bg-BG"/>
         </w:rPr>
       </w:pPr>
+      <w:proofErr w:type="spellStart"/>
       <w:r>
         <w:rPr>
           <w:lang w:val="bg-BG"/>
         </w:rPr>
-        <w:t xml:space="preserve">Deliverable: </w:t>
+        <w:t>Deliverable</w:t>
+      </w:r>
+      <w:proofErr w:type="spellEnd"/>
+      <w:r>
+        <w:rPr>
+          <w:lang w:val="bg-BG"/>
+        </w:rPr>
+        <w:t xml:space="preserve">: </w:t>
       </w:r>
       <w:r>
         <w:t>UX feedback report, Design document</w:t>
@@ -4780,8 +5051,13 @@
         <w:t xml:space="preserve">, Authentication and Authorization implementation, </w:t>
       </w:r>
       <w:r>
-        <w:t>Continuous Integration and Sonarqube</w:t>
-      </w:r>
+        <w:t xml:space="preserve">Continuous Integration and </w:t>
+      </w:r>
+      <w:proofErr w:type="spellStart"/>
+      <w:r>
+        <w:t>Sonarqube</w:t>
+      </w:r>
+      <w:proofErr w:type="spellEnd"/>
     </w:p>
     <w:p>
       <w:pPr>
@@ -4794,11 +5070,33 @@
           <w:lang w:val="bg-BG"/>
         </w:rPr>
       </w:pPr>
+      <w:proofErr w:type="spellStart"/>
       <w:r>
         <w:rPr>
           <w:lang w:val="bg-BG"/>
         </w:rPr>
-        <w:t xml:space="preserve">Due Date: </w:t>
+        <w:t>Due</w:t>
+      </w:r>
+      <w:proofErr w:type="spellEnd"/>
+      <w:r>
+        <w:rPr>
+          <w:lang w:val="bg-BG"/>
+        </w:rPr>
+        <w:t xml:space="preserve"> </w:t>
+      </w:r>
+      <w:proofErr w:type="spellStart"/>
+      <w:r>
+        <w:rPr>
+          <w:lang w:val="bg-BG"/>
+        </w:rPr>
+        <w:t>Date</w:t>
+      </w:r>
+      <w:proofErr w:type="spellEnd"/>
+      <w:r>
+        <w:rPr>
+          <w:lang w:val="bg-BG"/>
+        </w:rPr>
+        <w:t xml:space="preserve">: </w:t>
       </w:r>
       <w:r>
         <w:t>29</w:t>
@@ -4874,18 +5172,39 @@
           <w:lang w:val="bg-BG"/>
         </w:rPr>
       </w:pPr>
+      <w:proofErr w:type="spellStart"/>
       <w:r>
         <w:rPr>
           <w:lang w:val="bg-BG"/>
         </w:rPr>
-        <w:t xml:space="preserve">Deliverable: </w:t>
-      </w:r>
-      <w:r>
-        <w:t xml:space="preserve">Final design document, Security report, Websockets feature, MVP features implementation, </w:t>
-      </w:r>
-      <w:r>
-        <w:t>Continuous Integration and Sonarqube</w:t>
-      </w:r>
+        <w:t>Deliverable</w:t>
+      </w:r>
+      <w:proofErr w:type="spellEnd"/>
+      <w:r>
+        <w:rPr>
+          <w:lang w:val="bg-BG"/>
+        </w:rPr>
+        <w:t xml:space="preserve">: </w:t>
+      </w:r>
+      <w:r>
+        <w:t xml:space="preserve">Final design document, Security report, </w:t>
+      </w:r>
+      <w:proofErr w:type="spellStart"/>
+      <w:r>
+        <w:t>Websockets</w:t>
+      </w:r>
+      <w:proofErr w:type="spellEnd"/>
+      <w:r>
+        <w:t xml:space="preserve"> feature, MVP features implementation, </w:t>
+      </w:r>
+      <w:r>
+        <w:t xml:space="preserve">Continuous Integration and </w:t>
+      </w:r>
+      <w:proofErr w:type="spellStart"/>
+      <w:r>
+        <w:t>Sonarqube</w:t>
+      </w:r>
+      <w:proofErr w:type="spellEnd"/>
     </w:p>
     <w:p>
       <w:pPr>
@@ -4898,11 +5217,33 @@
           <w:lang w:val="bg-BG"/>
         </w:rPr>
       </w:pPr>
+      <w:proofErr w:type="spellStart"/>
       <w:r>
         <w:rPr>
           <w:lang w:val="bg-BG"/>
         </w:rPr>
-        <w:t xml:space="preserve">Due Date: </w:t>
+        <w:t>Due</w:t>
+      </w:r>
+      <w:proofErr w:type="spellEnd"/>
+      <w:r>
+        <w:rPr>
+          <w:lang w:val="bg-BG"/>
+        </w:rPr>
+        <w:t xml:space="preserve"> </w:t>
+      </w:r>
+      <w:proofErr w:type="spellStart"/>
+      <w:r>
+        <w:rPr>
+          <w:lang w:val="bg-BG"/>
+        </w:rPr>
+        <w:t>Date</w:t>
+      </w:r>
+      <w:proofErr w:type="spellEnd"/>
+      <w:r>
+        <w:rPr>
+          <w:lang w:val="bg-BG"/>
+        </w:rPr>
+        <w:t xml:space="preserve">: </w:t>
       </w:r>
       <w:r>
         <w:t>20</w:t>
@@ -4978,18 +5319,31 @@
           <w:lang w:val="bg-BG"/>
         </w:rPr>
       </w:pPr>
+      <w:proofErr w:type="spellStart"/>
       <w:r>
         <w:rPr>
           <w:lang w:val="bg-BG"/>
         </w:rPr>
-        <w:t xml:space="preserve">Deliverable: </w:t>
+        <w:t>Deliverable</w:t>
+      </w:r>
+      <w:proofErr w:type="spellEnd"/>
+      <w:r>
+        <w:rPr>
+          <w:lang w:val="bg-BG"/>
+        </w:rPr>
+        <w:t xml:space="preserve">: </w:t>
       </w:r>
       <w:r>
         <w:t xml:space="preserve">Final individual track product, </w:t>
       </w:r>
       <w:r>
-        <w:t>Continuous Integration and Sonarqube</w:t>
-      </w:r>
+        <w:t xml:space="preserve">Continuous Integration and </w:t>
+      </w:r>
+      <w:proofErr w:type="spellStart"/>
+      <w:r>
+        <w:t>Sonarqube</w:t>
+      </w:r>
+      <w:proofErr w:type="spellEnd"/>
       <w:r>
         <w:t xml:space="preserve">, </w:t>
       </w:r>
@@ -5014,11 +5368,33 @@
           <w:rFonts w:eastAsia="Lato"/>
         </w:rPr>
       </w:pPr>
+      <w:proofErr w:type="spellStart"/>
       <w:r>
         <w:rPr>
           <w:lang w:val="bg-BG"/>
         </w:rPr>
-        <w:t xml:space="preserve">Due Date: </w:t>
+        <w:t>Due</w:t>
+      </w:r>
+      <w:proofErr w:type="spellEnd"/>
+      <w:r>
+        <w:rPr>
+          <w:lang w:val="bg-BG"/>
+        </w:rPr>
+        <w:t xml:space="preserve"> </w:t>
+      </w:r>
+      <w:proofErr w:type="spellStart"/>
+      <w:r>
+        <w:rPr>
+          <w:lang w:val="bg-BG"/>
+        </w:rPr>
+        <w:t>Date</w:t>
+      </w:r>
+      <w:proofErr w:type="spellEnd"/>
+      <w:r>
+        <w:rPr>
+          <w:lang w:val="bg-BG"/>
+        </w:rPr>
+        <w:t xml:space="preserve">: </w:t>
       </w:r>
       <w:r>
         <w:t>17 January 2025</w:t>
@@ -5128,7 +5504,21 @@
         <w:rPr>
           <w:rFonts w:eastAsia="Times New Roman" w:cs="Times New Roman"/>
         </w:rPr>
-        <w:t>Stakeholder feedback: Present the plan to stakeholders (project tutor, client) for feedback and make adjustments based on input.</w:t>
+        <w:t xml:space="preserve">Stakeholder feedback: Present the plan to stakeholders (project tutor, client) for feedback and </w:t>
+      </w:r>
+      <w:proofErr w:type="gramStart"/>
+      <w:r>
+        <w:rPr>
+          <w:rFonts w:eastAsia="Times New Roman" w:cs="Times New Roman"/>
+        </w:rPr>
+        <w:t>make adjustments</w:t>
+      </w:r>
+      <w:proofErr w:type="gramEnd"/>
+      <w:r>
+        <w:rPr>
+          <w:rFonts w:eastAsia="Times New Roman" w:cs="Times New Roman"/>
+        </w:rPr>
+        <w:t xml:space="preserve"> based on input.</w:t>
       </w:r>
     </w:p>
     <w:p>
@@ -9193,26 +9583,10 @@
 </file>
 
 <file path=customXml/item2.xml><?xml version="1.0" encoding="utf-8"?>
-<p:properties xmlns:p="http://schemas.microsoft.com/office/2006/metadata/properties" xmlns:xsi="http://www.w3.org/2001/XMLSchema-instance" xmlns:pc="http://schemas.microsoft.com/office/infopath/2007/PartnerControls">
-  <documentManagement>
-    <TaxCatchAll xmlns="b8c06051-aa03-49ae-bbca-83002fe2edb0" xsi:nil="true"/>
-    <lcf76f155ced4ddcb4097134ff3c332f xmlns="d9b39dc6-2709-496b-9939-09a7e7d55345">
-      <Terms xmlns="http://schemas.microsoft.com/office/infopath/2007/PartnerControls"/>
-    </lcf76f155ced4ddcb4097134ff3c332f>
-  </documentManagement>
-</p:properties>
+<b:Sources xmlns:b="http://schemas.openxmlformats.org/officeDocument/2006/bibliography" xmlns="http://schemas.openxmlformats.org/officeDocument/2006/bibliography" SelectedStyle="\APASixthEditionOfficeOnline.xsl" StyleName="APA" Version="6"/>
 </file>
 
 <file path=customXml/item3.xml><?xml version="1.0" encoding="utf-8"?>
-<?mso-contentType ?>
-<FormTemplates xmlns="http://schemas.microsoft.com/sharepoint/v3/contenttype/forms">
-  <Display>DocumentLibraryForm</Display>
-  <Edit>DocumentLibraryForm</Edit>
-  <New>DocumentLibraryForm</New>
-</FormTemplates>
-</file>
-
-<file path=customXml/item4.xml><?xml version="1.0" encoding="utf-8"?>
 <ct:contentTypeSchema xmlns:ct="http://schemas.microsoft.com/office/2006/metadata/contentType" xmlns:ma="http://schemas.microsoft.com/office/2006/metadata/properties/metaAttributes" ct:_="" ma:_="" ma:contentTypeName="Document" ma:contentTypeID="0x01010033133AFC26B9A147B6E0CA753F4BEED4" ma:contentTypeVersion="12" ma:contentTypeDescription="Een nieuw document maken." ma:contentTypeScope="" ma:versionID="f94a7c47b524e1efc4b0c484a3b92977">
   <xsd:schema xmlns:xsd="http://www.w3.org/2001/XMLSchema" xmlns:xs="http://www.w3.org/2001/XMLSchema" xmlns:p="http://schemas.microsoft.com/office/2006/metadata/properties" xmlns:ns2="d9b39dc6-2709-496b-9939-09a7e7d55345" xmlns:ns3="b8c06051-aa03-49ae-bbca-83002fe2edb0" targetNamespace="http://schemas.microsoft.com/office/2006/metadata/properties" ma:root="true" ma:fieldsID="333ea1a1ffd0046c8fba5bc5b4bca8ee" ns2:_="" ns3:_="">
     <xsd:import namespace="d9b39dc6-2709-496b-9939-09a7e7d55345"/>
@@ -9413,8 +9787,24 @@
 </ct:contentTypeSchema>
 </file>
 
+<file path=customXml/item4.xml><?xml version="1.0" encoding="utf-8"?>
+<?mso-contentType ?>
+<FormTemplates xmlns="http://schemas.microsoft.com/sharepoint/v3/contenttype/forms">
+  <Display>DocumentLibraryForm</Display>
+  <Edit>DocumentLibraryForm</Edit>
+  <New>DocumentLibraryForm</New>
+</FormTemplates>
+</file>
+
 <file path=customXml/item5.xml><?xml version="1.0" encoding="utf-8"?>
-<b:Sources xmlns:b="http://schemas.openxmlformats.org/officeDocument/2006/bibliography" xmlns="http://schemas.openxmlformats.org/officeDocument/2006/bibliography" SelectedStyle="\APASixthEditionOfficeOnline.xsl" StyleName="APA" Version="6"/>
+<p:properties xmlns:p="http://schemas.microsoft.com/office/2006/metadata/properties" xmlns:xsi="http://www.w3.org/2001/XMLSchema-instance" xmlns:pc="http://schemas.microsoft.com/office/infopath/2007/PartnerControls">
+  <documentManagement>
+    <TaxCatchAll xmlns="b8c06051-aa03-49ae-bbca-83002fe2edb0" xsi:nil="true"/>
+    <lcf76f155ced4ddcb4097134ff3c332f xmlns="d9b39dc6-2709-496b-9939-09a7e7d55345">
+      <Terms xmlns="http://schemas.microsoft.com/office/infopath/2007/PartnerControls"/>
+    </lcf76f155ced4ddcb4097134ff3c332f>
+  </documentManagement>
+</p:properties>
 </file>
 
 <file path=customXml/itemProps1.xml><?xml version="1.0" encoding="utf-8"?>
@@ -9426,25 +9816,14 @@
 </file>
 
 <file path=customXml/itemProps2.xml><?xml version="1.0" encoding="utf-8"?>
-<ds:datastoreItem xmlns:ds="http://schemas.openxmlformats.org/officeDocument/2006/customXml" ds:itemID="{72CDEF06-F867-4F9C-B63E-D86DA2B88731}">
+<ds:datastoreItem xmlns:ds="http://schemas.openxmlformats.org/officeDocument/2006/customXml" ds:itemID="{685B6C12-35F2-4B12-BCD1-D407E25BC383}">
   <ds:schemaRefs>
-    <ds:schemaRef ds:uri="http://schemas.microsoft.com/office/2006/metadata/properties"/>
-    <ds:schemaRef ds:uri="http://schemas.microsoft.com/office/infopath/2007/PartnerControls"/>
-    <ds:schemaRef ds:uri="b8c06051-aa03-49ae-bbca-83002fe2edb0"/>
-    <ds:schemaRef ds:uri="d9b39dc6-2709-496b-9939-09a7e7d55345"/>
+    <ds:schemaRef ds:uri="http://schemas.openxmlformats.org/officeDocument/2006/bibliography"/>
   </ds:schemaRefs>
 </ds:datastoreItem>
 </file>
 
 <file path=customXml/itemProps3.xml><?xml version="1.0" encoding="utf-8"?>
-<ds:datastoreItem xmlns:ds="http://schemas.openxmlformats.org/officeDocument/2006/customXml" ds:itemID="{FCA6DC15-2C9B-422B-A171-24BC8F2E7C2C}">
-  <ds:schemaRefs>
-    <ds:schemaRef ds:uri="http://schemas.microsoft.com/sharepoint/v3/contenttype/forms"/>
-  </ds:schemaRefs>
-</ds:datastoreItem>
-</file>
-
-<file path=customXml/itemProps4.xml><?xml version="1.0" encoding="utf-8"?>
 <ds:datastoreItem xmlns:ds="http://schemas.openxmlformats.org/officeDocument/2006/customXml" ds:itemID="{06B7E379-C7B5-46AB-8738-4AEBF23A5F1B}">
   <ds:schemaRefs>
     <ds:schemaRef ds:uri="http://schemas.microsoft.com/office/2006/metadata/contentType"/>
@@ -9463,10 +9842,21 @@
 </ds:datastoreItem>
 </file>
 
+<file path=customXml/itemProps4.xml><?xml version="1.0" encoding="utf-8"?>
+<ds:datastoreItem xmlns:ds="http://schemas.openxmlformats.org/officeDocument/2006/customXml" ds:itemID="{FCA6DC15-2C9B-422B-A171-24BC8F2E7C2C}">
+  <ds:schemaRefs>
+    <ds:schemaRef ds:uri="http://schemas.microsoft.com/sharepoint/v3/contenttype/forms"/>
+  </ds:schemaRefs>
+</ds:datastoreItem>
+</file>
+
 <file path=customXml/itemProps5.xml><?xml version="1.0" encoding="utf-8"?>
-<ds:datastoreItem xmlns:ds="http://schemas.openxmlformats.org/officeDocument/2006/customXml" ds:itemID="{685B6C12-35F2-4B12-BCD1-D407E25BC383}">
+<ds:datastoreItem xmlns:ds="http://schemas.openxmlformats.org/officeDocument/2006/customXml" ds:itemID="{72CDEF06-F867-4F9C-B63E-D86DA2B88731}">
   <ds:schemaRefs>
-    <ds:schemaRef ds:uri="http://schemas.openxmlformats.org/officeDocument/2006/bibliography"/>
+    <ds:schemaRef ds:uri="http://schemas.microsoft.com/office/2006/metadata/properties"/>
+    <ds:schemaRef ds:uri="http://schemas.microsoft.com/office/infopath/2007/PartnerControls"/>
+    <ds:schemaRef ds:uri="b8c06051-aa03-49ae-bbca-83002fe2edb0"/>
+    <ds:schemaRef ds:uri="d9b39dc6-2709-496b-9939-09a7e7d55345"/>
   </ds:schemaRefs>
 </ds:datastoreItem>
 </file>
</xml_diff>

<commit_message>
Remove redundant imports and update Project Plan
</commit_message>
<xml_diff>
--- a/Project Plan.docx
+++ b/Project Plan.docx
@@ -2524,7 +2524,10 @@
         </w:numPr>
       </w:pPr>
       <w:r>
-        <w:t xml:space="preserve">Comprehensive test report. </w:t>
+        <w:t>T</w:t>
+      </w:r>
+      <w:r>
+        <w:t xml:space="preserve">est report. </w:t>
       </w:r>
     </w:p>
     <w:p>
@@ -2734,15 +2737,7 @@
         </w:numPr>
       </w:pPr>
       <w:r>
-        <w:t xml:space="preserve">Integration Testing: This level will verify that the various components of the system (user profiles, workout plans, diet plans, and progress tracking) integrate seamlessly with the </w:t>
-      </w:r>
-      <w:proofErr w:type="gramStart"/>
-      <w:r>
-        <w:t>back-end</w:t>
-      </w:r>
-      <w:proofErr w:type="gramEnd"/>
-      <w:r>
-        <w:t>, database, and third-party APIs.</w:t>
+        <w:t>Integration Testing: This level will verify that the various components of the system (user profiles, workout plans, diet plans, and progress tracking) integrate seamlessly with the back-end, database, and third-party APIs.</w:t>
       </w:r>
     </w:p>
     <w:p>
@@ -2766,15 +2761,7 @@
         </w:numPr>
       </w:pPr>
       <w:r>
-        <w:t xml:space="preserve">System Testing: The entire system will be tested </w:t>
-      </w:r>
-      <w:proofErr w:type="gramStart"/>
-      <w:r>
-        <w:t>as a whole to</w:t>
-      </w:r>
-      <w:proofErr w:type="gramEnd"/>
-      <w:r>
-        <w:t xml:space="preserve"> ensure the platform delivers a smooth experience from account creation to plan generation and tracking.</w:t>
+        <w:t>System Testing: The entire system will be tested as a whole to ensure the platform delivers a smooth experience from account creation to plan generation and tracking.</w:t>
       </w:r>
     </w:p>
     <w:p>
@@ -3316,27 +3303,7 @@
                 <w:sz w:val="20"/>
                 <w:szCs w:val="20"/>
               </w:rPr>
-              <w:t xml:space="preserve">If I get sick it won't be a problem as I am organized and will easily be able to </w:t>
-            </w:r>
-            <w:proofErr w:type="gramStart"/>
-            <w:r>
-              <w:rPr>
-                <w:rFonts w:eastAsia="Aptos" w:cs="Aptos"/>
-                <w:color w:val="0D0D0D" w:themeColor="text1" w:themeTint="F2"/>
-                <w:sz w:val="20"/>
-                <w:szCs w:val="20"/>
-              </w:rPr>
-              <w:t>make a plan</w:t>
-            </w:r>
-            <w:proofErr w:type="gramEnd"/>
-            <w:r>
-              <w:rPr>
-                <w:rFonts w:eastAsia="Aptos" w:cs="Aptos"/>
-                <w:color w:val="0D0D0D" w:themeColor="text1" w:themeTint="F2"/>
-                <w:sz w:val="20"/>
-                <w:szCs w:val="20"/>
-              </w:rPr>
-              <w:t xml:space="preserve"> to follow to achieve my goals.</w:t>
+              <w:t>If I get sick it won't be a problem as I am organized and will easily be able to make a plan to follow to achieve my goals.</w:t>
             </w:r>
           </w:p>
         </w:tc>
@@ -4267,11 +4234,9 @@
         </w:rPr>
         <w:t xml:space="preserve">Budget: </w:t>
       </w:r>
-      <w:proofErr w:type="gramStart"/>
       <w:r>
         <w:t>$ 0;</w:t>
       </w:r>
-      <w:proofErr w:type="gramEnd"/>
       <w:r>
         <w:rPr>
           <w:rFonts w:eastAsia="Calibri" w:cs="Calibri"/>
@@ -4308,21 +4273,7 @@
         <w:rPr>
           <w:rFonts w:eastAsia="Calibri" w:cs="Calibri"/>
         </w:rPr>
-        <w:t xml:space="preserve"> </w:t>
-      </w:r>
-      <w:proofErr w:type="gramStart"/>
-      <w:r>
-        <w:rPr>
-          <w:rFonts w:eastAsia="Calibri" w:cs="Calibri"/>
-        </w:rPr>
-        <w:t>workers;</w:t>
-      </w:r>
-      <w:proofErr w:type="gramEnd"/>
-      <w:r>
-        <w:rPr>
-          <w:rFonts w:eastAsia="Calibri" w:cs="Calibri"/>
-        </w:rPr>
-        <w:t xml:space="preserve"> </w:t>
+        <w:t xml:space="preserve"> workers; </w:t>
       </w:r>
     </w:p>
     <w:p>
@@ -4353,7 +4304,6 @@
       <w:r>
         <w:t xml:space="preserve">September </w:t>
       </w:r>
-      <w:proofErr w:type="gramStart"/>
       <w:r>
         <w:rPr>
           <w:rFonts w:eastAsia="Calibri" w:cs="Calibri"/>
@@ -4367,14 +4317,7 @@
         <w:rPr>
           <w:rFonts w:eastAsia="Calibri" w:cs="Calibri"/>
         </w:rPr>
-        <w:t>4;</w:t>
-      </w:r>
-      <w:proofErr w:type="gramEnd"/>
-      <w:r>
-        <w:rPr>
-          <w:rFonts w:eastAsia="Calibri" w:cs="Calibri"/>
-        </w:rPr>
-        <w:t xml:space="preserve"> </w:t>
+        <w:t xml:space="preserve">4; </w:t>
       </w:r>
     </w:p>
     <w:p>
@@ -4405,7 +4348,6 @@
       <w:r>
         <w:t xml:space="preserve">January </w:t>
       </w:r>
-      <w:proofErr w:type="gramStart"/>
       <w:r>
         <w:rPr>
           <w:rFonts w:eastAsia="Calibri" w:cs="Calibri"/>
@@ -4421,7 +4363,6 @@
       <w:r>
         <w:t>;</w:t>
       </w:r>
-      <w:proofErr w:type="gramEnd"/>
       <w:r>
         <w:rPr>
           <w:rFonts w:eastAsia="Calibri" w:cs="Calibri"/>
@@ -4476,22 +4417,14 @@
         <w:rPr>
           <w:rFonts w:eastAsia="Aptos" w:cs="Aptos"/>
         </w:rPr>
-        <w:t xml:space="preserve">, Spring </w:t>
-      </w:r>
-      <w:proofErr w:type="gramStart"/>
+        <w:t>, Spring Boot</w:t>
+      </w:r>
       <w:r>
         <w:rPr>
           <w:rFonts w:eastAsia="Aptos" w:cs="Aptos"/>
         </w:rPr>
-        <w:t>Boot</w:t>
-      </w:r>
-      <w:r>
-        <w:rPr>
-          <w:rFonts w:eastAsia="Aptos" w:cs="Aptos"/>
-        </w:rPr>
         <w:t>;</w:t>
       </w:r>
-      <w:proofErr w:type="gramEnd"/>
     </w:p>
     <w:bookmarkStart w:id="21" w:name="_Project_Milestones"/>
     <w:bookmarkEnd w:id="21"/>
@@ -5504,21 +5437,7 @@
         <w:rPr>
           <w:rFonts w:eastAsia="Times New Roman" w:cs="Times New Roman"/>
         </w:rPr>
-        <w:t xml:space="preserve">Stakeholder feedback: Present the plan to stakeholders (project tutor, client) for feedback and </w:t>
-      </w:r>
-      <w:proofErr w:type="gramStart"/>
-      <w:r>
-        <w:rPr>
-          <w:rFonts w:eastAsia="Times New Roman" w:cs="Times New Roman"/>
-        </w:rPr>
-        <w:t>make adjustments</w:t>
-      </w:r>
-      <w:proofErr w:type="gramEnd"/>
-      <w:r>
-        <w:rPr>
-          <w:rFonts w:eastAsia="Times New Roman" w:cs="Times New Roman"/>
-        </w:rPr>
-        <w:t xml:space="preserve"> based on input.</w:t>
+        <w:t>Stakeholder feedback: Present the plan to stakeholders (project tutor, client) for feedback and make adjustments based on input.</w:t>
       </w:r>
     </w:p>
     <w:p>
@@ -5669,7 +5588,40 @@
         <w:rPr>
           <w:rFonts w:eastAsia="Times New Roman" w:cs="Times New Roman"/>
         </w:rPr>
-        <w:t>Submit basic version: A basic working version of the web app with fundamental functionalities, ensuring a functional demo (e.g., login, data retrieval).</w:t>
+        <w:t xml:space="preserve">Submit basic version: A basic working version of the web app with fundamental functionalities, ensuring a functional demo </w:t>
+      </w:r>
+    </w:p>
+    <w:p>
+      <w:pPr>
+        <w:pStyle w:val="ListParagraph"/>
+        <w:spacing w:line="360" w:lineRule="auto"/>
+        <w:rPr>
+          <w:rFonts w:eastAsia="Times New Roman" w:cs="Times New Roman"/>
+        </w:rPr>
+      </w:pPr>
+      <w:r>
+        <w:rPr>
+          <w:rFonts w:eastAsia="Times New Roman" w:cs="Times New Roman"/>
+        </w:rPr>
+        <w:t>(</w:t>
+      </w:r>
+      <w:r>
+        <w:rPr>
+          <w:rFonts w:eastAsia="Times New Roman" w:cs="Times New Roman"/>
+        </w:rPr>
+        <w:t xml:space="preserve">Jira: </w:t>
+      </w:r>
+      <w:r>
+        <w:rPr>
+          <w:rFonts w:eastAsia="Times New Roman" w:cs="Times New Roman"/>
+        </w:rPr>
+        <w:t>https://fontys-fitness.atlassian.net/jira/software/projects/SCRUM/boards/1/backlog?epics=visible&amp;issueParent=10001&amp;selectedIssue=SCRUM-2</w:t>
+      </w:r>
+      <w:r>
+        <w:rPr>
+          <w:rFonts w:eastAsia="Times New Roman" w:cs="Times New Roman"/>
+        </w:rPr>
+        <w:t>).</w:t>
       </w:r>
     </w:p>
     <w:p>
@@ -5857,6 +5809,7 @@
         <w:rPr>
           <w:rFonts w:eastAsia="Times New Roman" w:cs="Times New Roman"/>
         </w:rPr>
+        <w:lastRenderedPageBreak/>
         <w:t>Iterate based on testing: Make improvements to both functionality and performance based on feedback and test results.</w:t>
       </w:r>
     </w:p>
@@ -5894,7 +5847,6 @@
         <w:rPr>
           <w:rFonts w:eastAsia="Times New Roman" w:cs="Times New Roman"/>
         </w:rPr>
-        <w:lastRenderedPageBreak/>
         <w:t>Final round of feedback: Present the near-final version to stakeholders and gather final feedback on performance, UI/UX, and functionality.</w:t>
       </w:r>
     </w:p>
@@ -9587,6 +9539,26 @@
 </file>
 
 <file path=customXml/item3.xml><?xml version="1.0" encoding="utf-8"?>
+<p:properties xmlns:p="http://schemas.microsoft.com/office/2006/metadata/properties" xmlns:xsi="http://www.w3.org/2001/XMLSchema-instance" xmlns:pc="http://schemas.microsoft.com/office/infopath/2007/PartnerControls">
+  <documentManagement>
+    <TaxCatchAll xmlns="b8c06051-aa03-49ae-bbca-83002fe2edb0" xsi:nil="true"/>
+    <lcf76f155ced4ddcb4097134ff3c332f xmlns="d9b39dc6-2709-496b-9939-09a7e7d55345">
+      <Terms xmlns="http://schemas.microsoft.com/office/infopath/2007/PartnerControls"/>
+    </lcf76f155ced4ddcb4097134ff3c332f>
+  </documentManagement>
+</p:properties>
+</file>
+
+<file path=customXml/item4.xml><?xml version="1.0" encoding="utf-8"?>
+<?mso-contentType ?>
+<FormTemplates xmlns="http://schemas.microsoft.com/sharepoint/v3/contenttype/forms">
+  <Display>DocumentLibraryForm</Display>
+  <Edit>DocumentLibraryForm</Edit>
+  <New>DocumentLibraryForm</New>
+</FormTemplates>
+</file>
+
+<file path=customXml/item5.xml><?xml version="1.0" encoding="utf-8"?>
 <ct:contentTypeSchema xmlns:ct="http://schemas.microsoft.com/office/2006/metadata/contentType" xmlns:ma="http://schemas.microsoft.com/office/2006/metadata/properties/metaAttributes" ct:_="" ma:_="" ma:contentTypeName="Document" ma:contentTypeID="0x01010033133AFC26B9A147B6E0CA753F4BEED4" ma:contentTypeVersion="12" ma:contentTypeDescription="Een nieuw document maken." ma:contentTypeScope="" ma:versionID="f94a7c47b524e1efc4b0c484a3b92977">
   <xsd:schema xmlns:xsd="http://www.w3.org/2001/XMLSchema" xmlns:xs="http://www.w3.org/2001/XMLSchema" xmlns:p="http://schemas.microsoft.com/office/2006/metadata/properties" xmlns:ns2="d9b39dc6-2709-496b-9939-09a7e7d55345" xmlns:ns3="b8c06051-aa03-49ae-bbca-83002fe2edb0" targetNamespace="http://schemas.microsoft.com/office/2006/metadata/properties" ma:root="true" ma:fieldsID="333ea1a1ffd0046c8fba5bc5b4bca8ee" ns2:_="" ns3:_="">
     <xsd:import namespace="d9b39dc6-2709-496b-9939-09a7e7d55345"/>
@@ -9787,26 +9759,6 @@
 </ct:contentTypeSchema>
 </file>
 
-<file path=customXml/item4.xml><?xml version="1.0" encoding="utf-8"?>
-<?mso-contentType ?>
-<FormTemplates xmlns="http://schemas.microsoft.com/sharepoint/v3/contenttype/forms">
-  <Display>DocumentLibraryForm</Display>
-  <Edit>DocumentLibraryForm</Edit>
-  <New>DocumentLibraryForm</New>
-</FormTemplates>
-</file>
-
-<file path=customXml/item5.xml><?xml version="1.0" encoding="utf-8"?>
-<p:properties xmlns:p="http://schemas.microsoft.com/office/2006/metadata/properties" xmlns:xsi="http://www.w3.org/2001/XMLSchema-instance" xmlns:pc="http://schemas.microsoft.com/office/infopath/2007/PartnerControls">
-  <documentManagement>
-    <TaxCatchAll xmlns="b8c06051-aa03-49ae-bbca-83002fe2edb0" xsi:nil="true"/>
-    <lcf76f155ced4ddcb4097134ff3c332f xmlns="d9b39dc6-2709-496b-9939-09a7e7d55345">
-      <Terms xmlns="http://schemas.microsoft.com/office/infopath/2007/PartnerControls"/>
-    </lcf76f155ced4ddcb4097134ff3c332f>
-  </documentManagement>
-</p:properties>
-</file>
-
 <file path=customXml/itemProps1.xml><?xml version="1.0" encoding="utf-8"?>
 <ds:datastoreItem xmlns:ds="http://schemas.openxmlformats.org/officeDocument/2006/customXml" ds:itemID="{55AF091B-3C7A-41E3-B477-F2FDAA23CFDA}">
   <ds:schemaRefs>
@@ -9824,6 +9776,25 @@
 </file>
 
 <file path=customXml/itemProps3.xml><?xml version="1.0" encoding="utf-8"?>
+<ds:datastoreItem xmlns:ds="http://schemas.openxmlformats.org/officeDocument/2006/customXml" ds:itemID="{72CDEF06-F867-4F9C-B63E-D86DA2B88731}">
+  <ds:schemaRefs>
+    <ds:schemaRef ds:uri="http://schemas.microsoft.com/office/2006/metadata/properties"/>
+    <ds:schemaRef ds:uri="http://schemas.microsoft.com/office/infopath/2007/PartnerControls"/>
+    <ds:schemaRef ds:uri="b8c06051-aa03-49ae-bbca-83002fe2edb0"/>
+    <ds:schemaRef ds:uri="d9b39dc6-2709-496b-9939-09a7e7d55345"/>
+  </ds:schemaRefs>
+</ds:datastoreItem>
+</file>
+
+<file path=customXml/itemProps4.xml><?xml version="1.0" encoding="utf-8"?>
+<ds:datastoreItem xmlns:ds="http://schemas.openxmlformats.org/officeDocument/2006/customXml" ds:itemID="{FCA6DC15-2C9B-422B-A171-24BC8F2E7C2C}">
+  <ds:schemaRefs>
+    <ds:schemaRef ds:uri="http://schemas.microsoft.com/sharepoint/v3/contenttype/forms"/>
+  </ds:schemaRefs>
+</ds:datastoreItem>
+</file>
+
+<file path=customXml/itemProps5.xml><?xml version="1.0" encoding="utf-8"?>
 <ds:datastoreItem xmlns:ds="http://schemas.openxmlformats.org/officeDocument/2006/customXml" ds:itemID="{06B7E379-C7B5-46AB-8738-4AEBF23A5F1B}">
   <ds:schemaRefs>
     <ds:schemaRef ds:uri="http://schemas.microsoft.com/office/2006/metadata/contentType"/>
@@ -9840,23 +9811,4 @@
     <ds:schemaRef ds:uri="http://schemas.microsoft.com/internal/obd"/>
   </ds:schemaRefs>
 </ds:datastoreItem>
-</file>
-
-<file path=customXml/itemProps4.xml><?xml version="1.0" encoding="utf-8"?>
-<ds:datastoreItem xmlns:ds="http://schemas.openxmlformats.org/officeDocument/2006/customXml" ds:itemID="{FCA6DC15-2C9B-422B-A171-24BC8F2E7C2C}">
-  <ds:schemaRefs>
-    <ds:schemaRef ds:uri="http://schemas.microsoft.com/sharepoint/v3/contenttype/forms"/>
-  </ds:schemaRefs>
-</ds:datastoreItem>
-</file>
-
-<file path=customXml/itemProps5.xml><?xml version="1.0" encoding="utf-8"?>
-<ds:datastoreItem xmlns:ds="http://schemas.openxmlformats.org/officeDocument/2006/customXml" ds:itemID="{72CDEF06-F867-4F9C-B63E-D86DA2B88731}">
-  <ds:schemaRefs>
-    <ds:schemaRef ds:uri="http://schemas.microsoft.com/office/2006/metadata/properties"/>
-    <ds:schemaRef ds:uri="http://schemas.microsoft.com/office/infopath/2007/PartnerControls"/>
-    <ds:schemaRef ds:uri="b8c06051-aa03-49ae-bbca-83002fe2edb0"/>
-    <ds:schemaRef ds:uri="d9b39dc6-2709-496b-9939-09a7e7d55345"/>
-  </ds:schemaRefs>
-</ds:datastoreItem>
 </file>
</xml_diff>